<commit_message>
added F1 key for help
</commit_message>
<xml_diff>
--- a/Fraktalų atvaizdavimas trimatėjė erdvėje.docx
+++ b/Fraktalų atvaizdavimas trimatėjė erdvėje.docx
@@ -115,13 +115,23 @@
           <w:szCs w:val="24"/>
         </w:rPr>
       </w:pPr>
-      <w:r>
-        <w:rPr>
-          <w:rFonts w:ascii="Times New Roman" w:hAnsi="Times New Roman" w:cs="Times New Roman"/>
-          <w:sz w:val="24"/>
-          <w:szCs w:val="24"/>
-        </w:rPr>
-        <w:t>Fraktalų atvaizdavimas trimatėje erdvėje</w:t>
+      <w:proofErr w:type="spellStart"/>
+      <w:r>
+        <w:rPr>
+          <w:rFonts w:ascii="Times New Roman" w:hAnsi="Times New Roman" w:cs="Times New Roman"/>
+          <w:sz w:val="24"/>
+          <w:szCs w:val="24"/>
+        </w:rPr>
+        <w:t>Fraktalų</w:t>
+      </w:r>
+      <w:proofErr w:type="spellEnd"/>
+      <w:r>
+        <w:rPr>
+          <w:rFonts w:ascii="Times New Roman" w:hAnsi="Times New Roman" w:cs="Times New Roman"/>
+          <w:sz w:val="24"/>
+          <w:szCs w:val="24"/>
+        </w:rPr>
+        <w:t xml:space="preserve"> atvaizdavimas trimatėje erdvėje</w:t>
       </w:r>
     </w:p>
     <w:p>
@@ -235,8 +245,18 @@
           <w:sz w:val="24"/>
           <w:szCs w:val="24"/>
         </w:rPr>
-        <w:t>Mokytoja Irma Gecevičiūtė</w:t>
-      </w:r>
+        <w:t xml:space="preserve">Mokytoja Irma </w:t>
+      </w:r>
+      <w:proofErr w:type="spellStart"/>
+      <w:r>
+        <w:rPr>
+          <w:rFonts w:ascii="Times New Roman" w:hAnsi="Times New Roman" w:cs="Times New Roman"/>
+          <w:sz w:val="24"/>
+          <w:szCs w:val="24"/>
+        </w:rPr>
+        <w:t>Gecevičiūtė</w:t>
+      </w:r>
+      <w:proofErr w:type="spellEnd"/>
     </w:p>
     <w:p>
       <w:pPr>
@@ -253,8 +273,18 @@
           <w:sz w:val="24"/>
           <w:szCs w:val="24"/>
         </w:rPr>
-        <w:t>Mokytojas Dainius Martūnas</w:t>
-      </w:r>
+        <w:t xml:space="preserve">Mokytojas Dainius </w:t>
+      </w:r>
+      <w:proofErr w:type="spellStart"/>
+      <w:r>
+        <w:rPr>
+          <w:rFonts w:ascii="Times New Roman" w:hAnsi="Times New Roman" w:cs="Times New Roman"/>
+          <w:sz w:val="24"/>
+          <w:szCs w:val="24"/>
+        </w:rPr>
+        <w:t>Martūnas</w:t>
+      </w:r>
+      <w:proofErr w:type="spellEnd"/>
     </w:p>
     <w:p>
       <w:pPr>
@@ -391,6 +421,7 @@
           <w:lang w:val="en-US"/>
         </w:rPr>
       </w:pPr>
+      <w:proofErr w:type="spellStart"/>
       <w:r>
         <w:rPr>
           <w:rFonts w:ascii="Times New Roman" w:hAnsi="Times New Roman" w:cs="Times New Roman"/>
@@ -400,6 +431,7 @@
         </w:rPr>
         <w:t>Problema</w:t>
       </w:r>
+      <w:proofErr w:type="spellEnd"/>
     </w:p>
     <w:p>
       <w:pPr>
@@ -418,15 +450,57 @@
           <w:lang w:val="en-US"/>
         </w:rPr>
       </w:pPr>
-      <w:r>
-        <w:rPr>
-          <w:rFonts w:ascii="Times New Roman" w:hAnsi="Times New Roman" w:cs="Times New Roman"/>
-          <w:sz w:val="24"/>
-          <w:szCs w:val="24"/>
-          <w:lang w:val="en-US"/>
-        </w:rPr>
-        <w:t>Tikslai ir tt</w:t>
-      </w:r>
+      <w:proofErr w:type="spellStart"/>
+      <w:r>
+        <w:rPr>
+          <w:rFonts w:ascii="Times New Roman" w:hAnsi="Times New Roman" w:cs="Times New Roman"/>
+          <w:sz w:val="24"/>
+          <w:szCs w:val="24"/>
+          <w:lang w:val="en-US"/>
+        </w:rPr>
+        <w:t>Tikslai</w:t>
+      </w:r>
+      <w:proofErr w:type="spellEnd"/>
+      <w:r>
+        <w:rPr>
+          <w:rFonts w:ascii="Times New Roman" w:hAnsi="Times New Roman" w:cs="Times New Roman"/>
+          <w:sz w:val="24"/>
+          <w:szCs w:val="24"/>
+          <w:lang w:val="en-US"/>
+        </w:rPr>
+        <w:t xml:space="preserve"> </w:t>
+      </w:r>
+      <w:proofErr w:type="spellStart"/>
+      <w:r>
+        <w:rPr>
+          <w:rFonts w:ascii="Times New Roman" w:hAnsi="Times New Roman" w:cs="Times New Roman"/>
+          <w:sz w:val="24"/>
+          <w:szCs w:val="24"/>
+          <w:lang w:val="en-US"/>
+        </w:rPr>
+        <w:t>ir</w:t>
+      </w:r>
+      <w:proofErr w:type="spellEnd"/>
+      <w:r>
+        <w:rPr>
+          <w:rFonts w:ascii="Times New Roman" w:hAnsi="Times New Roman" w:cs="Times New Roman"/>
+          <w:sz w:val="24"/>
+          <w:szCs w:val="24"/>
+          <w:lang w:val="en-US"/>
+        </w:rPr>
+        <w:t xml:space="preserve"> </w:t>
+      </w:r>
+      <w:proofErr w:type="spellStart"/>
+      <w:r>
+        <w:rPr>
+          <w:rFonts w:ascii="Times New Roman" w:hAnsi="Times New Roman" w:cs="Times New Roman"/>
+          <w:sz w:val="24"/>
+          <w:szCs w:val="24"/>
+          <w:lang w:val="en-US"/>
+        </w:rPr>
+        <w:t>tt</w:t>
+      </w:r>
+      <w:proofErr w:type="spellEnd"/>
     </w:p>
     <w:p>
       <w:pPr>
@@ -479,15 +553,37 @@
           <w:lang w:val="en-US"/>
         </w:rPr>
       </w:pPr>
-      <w:r>
-        <w:rPr>
-          <w:rFonts w:ascii="Times New Roman" w:hAnsi="Times New Roman" w:cs="Times New Roman"/>
-          <w:sz w:val="24"/>
-          <w:szCs w:val="24"/>
-          <w:lang w:val="en-US"/>
-        </w:rPr>
-        <w:t>Kompleksiniai skaičiai</w:t>
-      </w:r>
+      <w:proofErr w:type="spellStart"/>
+      <w:r>
+        <w:rPr>
+          <w:rFonts w:ascii="Times New Roman" w:hAnsi="Times New Roman" w:cs="Times New Roman"/>
+          <w:sz w:val="24"/>
+          <w:szCs w:val="24"/>
+          <w:lang w:val="en-US"/>
+        </w:rPr>
+        <w:t>Kompleksiniai</w:t>
+      </w:r>
+      <w:proofErr w:type="spellEnd"/>
+      <w:r>
+        <w:rPr>
+          <w:rFonts w:ascii="Times New Roman" w:hAnsi="Times New Roman" w:cs="Times New Roman"/>
+          <w:sz w:val="24"/>
+          <w:szCs w:val="24"/>
+          <w:lang w:val="en-US"/>
+        </w:rPr>
+        <w:t xml:space="preserve"> </w:t>
+      </w:r>
+      <w:proofErr w:type="spellStart"/>
+      <w:r>
+        <w:rPr>
+          <w:rFonts w:ascii="Times New Roman" w:hAnsi="Times New Roman" w:cs="Times New Roman"/>
+          <w:sz w:val="24"/>
+          <w:szCs w:val="24"/>
+          <w:lang w:val="en-US"/>
+        </w:rPr>
+        <w:t>skaičiai</w:t>
+      </w:r>
+      <w:proofErr w:type="spellEnd"/>
     </w:p>
     <w:p>
       <w:pPr>
@@ -506,22 +602,51 @@
           <w:lang w:val="en-US"/>
         </w:rPr>
       </w:pPr>
-      <w:r>
-        <w:rPr>
-          <w:rFonts w:ascii="Times New Roman" w:hAnsi="Times New Roman" w:cs="Times New Roman"/>
-          <w:sz w:val="24"/>
-          <w:szCs w:val="24"/>
-          <w:lang w:val="en-US"/>
-        </w:rPr>
-        <w:t xml:space="preserve">Mandelbroto </w:t>
-      </w:r>
-      <w:r>
-        <w:rPr>
-          <w:rFonts w:ascii="Times New Roman" w:hAnsi="Times New Roman" w:cs="Times New Roman"/>
-          <w:sz w:val="24"/>
-          <w:szCs w:val="24"/>
-        </w:rPr>
-        <w:t>ir Julios aibės</w:t>
+      <w:proofErr w:type="spellStart"/>
+      <w:r>
+        <w:rPr>
+          <w:rFonts w:ascii="Times New Roman" w:hAnsi="Times New Roman" w:cs="Times New Roman"/>
+          <w:sz w:val="24"/>
+          <w:szCs w:val="24"/>
+          <w:lang w:val="en-US"/>
+        </w:rPr>
+        <w:t>Mandelbroto</w:t>
+      </w:r>
+      <w:proofErr w:type="spellEnd"/>
+      <w:r>
+        <w:rPr>
+          <w:rFonts w:ascii="Times New Roman" w:hAnsi="Times New Roman" w:cs="Times New Roman"/>
+          <w:sz w:val="24"/>
+          <w:szCs w:val="24"/>
+          <w:lang w:val="en-US"/>
+        </w:rPr>
+        <w:t xml:space="preserve"> </w:t>
+      </w:r>
+      <w:r>
+        <w:rPr>
+          <w:rFonts w:ascii="Times New Roman" w:hAnsi="Times New Roman" w:cs="Times New Roman"/>
+          <w:sz w:val="24"/>
+          <w:szCs w:val="24"/>
+        </w:rPr>
+        <w:t xml:space="preserve">ir </w:t>
+      </w:r>
+      <w:proofErr w:type="spellStart"/>
+      <w:r>
+        <w:rPr>
+          <w:rFonts w:ascii="Times New Roman" w:hAnsi="Times New Roman" w:cs="Times New Roman"/>
+          <w:sz w:val="24"/>
+          <w:szCs w:val="24"/>
+        </w:rPr>
+        <w:t>Julios</w:t>
+      </w:r>
+      <w:proofErr w:type="spellEnd"/>
+      <w:r>
+        <w:rPr>
+          <w:rFonts w:ascii="Times New Roman" w:hAnsi="Times New Roman" w:cs="Times New Roman"/>
+          <w:sz w:val="24"/>
+          <w:szCs w:val="24"/>
+        </w:rPr>
+        <w:t xml:space="preserve"> aibės</w:t>
       </w:r>
     </w:p>
     <w:p>
@@ -568,15 +693,77 @@
           <w:lang w:val="en-US"/>
         </w:rPr>
       </w:pPr>
-      <w:r>
-        <w:rPr>
-          <w:rFonts w:ascii="Times New Roman" w:hAnsi="Times New Roman" w:cs="Times New Roman"/>
-          <w:sz w:val="24"/>
-          <w:szCs w:val="24"/>
-          <w:lang w:val="en-US"/>
-        </w:rPr>
-        <w:t>Įprasti 3D kompiuterinės grafikos būdai</w:t>
-      </w:r>
+      <w:proofErr w:type="spellStart"/>
+      <w:r>
+        <w:rPr>
+          <w:rFonts w:ascii="Times New Roman" w:hAnsi="Times New Roman" w:cs="Times New Roman"/>
+          <w:sz w:val="24"/>
+          <w:szCs w:val="24"/>
+          <w:lang w:val="en-US"/>
+        </w:rPr>
+        <w:t>Įprasti</w:t>
+      </w:r>
+      <w:proofErr w:type="spellEnd"/>
+      <w:r>
+        <w:rPr>
+          <w:rFonts w:ascii="Times New Roman" w:hAnsi="Times New Roman" w:cs="Times New Roman"/>
+          <w:sz w:val="24"/>
+          <w:szCs w:val="24"/>
+          <w:lang w:val="en-US"/>
+        </w:rPr>
+        <w:t xml:space="preserve"> 3D </w:t>
+      </w:r>
+      <w:proofErr w:type="spellStart"/>
+      <w:r>
+        <w:rPr>
+          <w:rFonts w:ascii="Times New Roman" w:hAnsi="Times New Roman" w:cs="Times New Roman"/>
+          <w:sz w:val="24"/>
+          <w:szCs w:val="24"/>
+          <w:lang w:val="en-US"/>
+        </w:rPr>
+        <w:t>kompiuterinės</w:t>
+      </w:r>
+      <w:proofErr w:type="spellEnd"/>
+      <w:r>
+        <w:rPr>
+          <w:rFonts w:ascii="Times New Roman" w:hAnsi="Times New Roman" w:cs="Times New Roman"/>
+          <w:sz w:val="24"/>
+          <w:szCs w:val="24"/>
+          <w:lang w:val="en-US"/>
+        </w:rPr>
+        <w:t xml:space="preserve"> </w:t>
+      </w:r>
+      <w:proofErr w:type="spellStart"/>
+      <w:r>
+        <w:rPr>
+          <w:rFonts w:ascii="Times New Roman" w:hAnsi="Times New Roman" w:cs="Times New Roman"/>
+          <w:sz w:val="24"/>
+          <w:szCs w:val="24"/>
+          <w:lang w:val="en-US"/>
+        </w:rPr>
+        <w:t>grafikos</w:t>
+      </w:r>
+      <w:proofErr w:type="spellEnd"/>
+      <w:r>
+        <w:rPr>
+          <w:rFonts w:ascii="Times New Roman" w:hAnsi="Times New Roman" w:cs="Times New Roman"/>
+          <w:sz w:val="24"/>
+          <w:szCs w:val="24"/>
+          <w:lang w:val="en-US"/>
+        </w:rPr>
+        <w:t xml:space="preserve"> </w:t>
+      </w:r>
+      <w:proofErr w:type="spellStart"/>
+      <w:r>
+        <w:rPr>
+          <w:rFonts w:ascii="Times New Roman" w:hAnsi="Times New Roman" w:cs="Times New Roman"/>
+          <w:sz w:val="24"/>
+          <w:szCs w:val="24"/>
+          <w:lang w:val="en-US"/>
+        </w:rPr>
+        <w:t>būdai</w:t>
+      </w:r>
+      <w:proofErr w:type="spellEnd"/>
     </w:p>
     <w:p>
       <w:pPr>
@@ -595,15 +782,37 @@
           <w:lang w:val="en-US"/>
         </w:rPr>
       </w:pPr>
-      <w:r>
-        <w:rPr>
-          <w:rFonts w:ascii="Times New Roman" w:hAnsi="Times New Roman" w:cs="Times New Roman"/>
-          <w:sz w:val="24"/>
-          <w:szCs w:val="24"/>
-          <w:lang w:val="en-US"/>
-        </w:rPr>
-        <w:t>Taikomas metodas</w:t>
-      </w:r>
+      <w:proofErr w:type="spellStart"/>
+      <w:r>
+        <w:rPr>
+          <w:rFonts w:ascii="Times New Roman" w:hAnsi="Times New Roman" w:cs="Times New Roman"/>
+          <w:sz w:val="24"/>
+          <w:szCs w:val="24"/>
+          <w:lang w:val="en-US"/>
+        </w:rPr>
+        <w:t>Taikomas</w:t>
+      </w:r>
+      <w:proofErr w:type="spellEnd"/>
+      <w:r>
+        <w:rPr>
+          <w:rFonts w:ascii="Times New Roman" w:hAnsi="Times New Roman" w:cs="Times New Roman"/>
+          <w:sz w:val="24"/>
+          <w:szCs w:val="24"/>
+          <w:lang w:val="en-US"/>
+        </w:rPr>
+        <w:t xml:space="preserve"> </w:t>
+      </w:r>
+      <w:proofErr w:type="spellStart"/>
+      <w:r>
+        <w:rPr>
+          <w:rFonts w:ascii="Times New Roman" w:hAnsi="Times New Roman" w:cs="Times New Roman"/>
+          <w:sz w:val="24"/>
+          <w:szCs w:val="24"/>
+          <w:lang w:val="en-US"/>
+        </w:rPr>
+        <w:t>metodas</w:t>
+      </w:r>
+      <w:proofErr w:type="spellEnd"/>
     </w:p>
     <w:p>
       <w:pPr>
@@ -622,15 +831,77 @@
           <w:lang w:val="en-US"/>
         </w:rPr>
       </w:pPr>
-      <w:r>
-        <w:rPr>
-          <w:rFonts w:ascii="Times New Roman" w:hAnsi="Times New Roman" w:cs="Times New Roman"/>
-          <w:sz w:val="24"/>
-          <w:szCs w:val="24"/>
-          <w:lang w:val="en-US"/>
-        </w:rPr>
-        <w:t>Apšvietos ir spalvos algoritmai</w:t>
-      </w:r>
+      <w:proofErr w:type="spellStart"/>
+      <w:r>
+        <w:rPr>
+          <w:rFonts w:ascii="Times New Roman" w:hAnsi="Times New Roman" w:cs="Times New Roman"/>
+          <w:sz w:val="24"/>
+          <w:szCs w:val="24"/>
+          <w:lang w:val="en-US"/>
+        </w:rPr>
+        <w:t>Apšvietos</w:t>
+      </w:r>
+      <w:proofErr w:type="spellEnd"/>
+      <w:r>
+        <w:rPr>
+          <w:rFonts w:ascii="Times New Roman" w:hAnsi="Times New Roman" w:cs="Times New Roman"/>
+          <w:sz w:val="24"/>
+          <w:szCs w:val="24"/>
+          <w:lang w:val="en-US"/>
+        </w:rPr>
+        <w:t xml:space="preserve"> </w:t>
+      </w:r>
+      <w:proofErr w:type="spellStart"/>
+      <w:r>
+        <w:rPr>
+          <w:rFonts w:ascii="Times New Roman" w:hAnsi="Times New Roman" w:cs="Times New Roman"/>
+          <w:sz w:val="24"/>
+          <w:szCs w:val="24"/>
+          <w:lang w:val="en-US"/>
+        </w:rPr>
+        <w:t>ir</w:t>
+      </w:r>
+      <w:proofErr w:type="spellEnd"/>
+      <w:r>
+        <w:rPr>
+          <w:rFonts w:ascii="Times New Roman" w:hAnsi="Times New Roman" w:cs="Times New Roman"/>
+          <w:sz w:val="24"/>
+          <w:szCs w:val="24"/>
+          <w:lang w:val="en-US"/>
+        </w:rPr>
+        <w:t xml:space="preserve"> </w:t>
+      </w:r>
+      <w:proofErr w:type="spellStart"/>
+      <w:r>
+        <w:rPr>
+          <w:rFonts w:ascii="Times New Roman" w:hAnsi="Times New Roman" w:cs="Times New Roman"/>
+          <w:sz w:val="24"/>
+          <w:szCs w:val="24"/>
+          <w:lang w:val="en-US"/>
+        </w:rPr>
+        <w:t>spalvos</w:t>
+      </w:r>
+      <w:proofErr w:type="spellEnd"/>
+      <w:r>
+        <w:rPr>
+          <w:rFonts w:ascii="Times New Roman" w:hAnsi="Times New Roman" w:cs="Times New Roman"/>
+          <w:sz w:val="24"/>
+          <w:szCs w:val="24"/>
+          <w:lang w:val="en-US"/>
+        </w:rPr>
+        <w:t xml:space="preserve"> </w:t>
+      </w:r>
+      <w:proofErr w:type="spellStart"/>
+      <w:r>
+        <w:rPr>
+          <w:rFonts w:ascii="Times New Roman" w:hAnsi="Times New Roman" w:cs="Times New Roman"/>
+          <w:sz w:val="24"/>
+          <w:szCs w:val="24"/>
+          <w:lang w:val="en-US"/>
+        </w:rPr>
+        <w:t>algoritmai</w:t>
+      </w:r>
+      <w:proofErr w:type="spellEnd"/>
     </w:p>
     <w:p>
       <w:pPr>
@@ -649,15 +920,37 @@
           <w:lang w:val="en-US"/>
         </w:rPr>
       </w:pPr>
-      <w:r>
-        <w:rPr>
-          <w:rFonts w:ascii="Times New Roman" w:hAnsi="Times New Roman" w:cs="Times New Roman"/>
-          <w:sz w:val="24"/>
-          <w:szCs w:val="24"/>
-          <w:lang w:val="en-US"/>
-        </w:rPr>
-        <w:t>Skirtingos funkcijos</w:t>
-      </w:r>
+      <w:proofErr w:type="spellStart"/>
+      <w:r>
+        <w:rPr>
+          <w:rFonts w:ascii="Times New Roman" w:hAnsi="Times New Roman" w:cs="Times New Roman"/>
+          <w:sz w:val="24"/>
+          <w:szCs w:val="24"/>
+          <w:lang w:val="en-US"/>
+        </w:rPr>
+        <w:t>Skirtingos</w:t>
+      </w:r>
+      <w:proofErr w:type="spellEnd"/>
+      <w:r>
+        <w:rPr>
+          <w:rFonts w:ascii="Times New Roman" w:hAnsi="Times New Roman" w:cs="Times New Roman"/>
+          <w:sz w:val="24"/>
+          <w:szCs w:val="24"/>
+          <w:lang w:val="en-US"/>
+        </w:rPr>
+        <w:t xml:space="preserve"> </w:t>
+      </w:r>
+      <w:proofErr w:type="spellStart"/>
+      <w:r>
+        <w:rPr>
+          <w:rFonts w:ascii="Times New Roman" w:hAnsi="Times New Roman" w:cs="Times New Roman"/>
+          <w:sz w:val="24"/>
+          <w:szCs w:val="24"/>
+          <w:lang w:val="en-US"/>
+        </w:rPr>
+        <w:t>funkcijos</w:t>
+      </w:r>
+      <w:proofErr w:type="spellEnd"/>
     </w:p>
     <w:p>
       <w:pPr>
@@ -866,6 +1159,7 @@
         </w:rPr>
         <w:t xml:space="preserve">skaitmeniniu būdu </w:t>
       </w:r>
+      <w:proofErr w:type="spellStart"/>
       <w:r>
         <w:rPr>
           <w:rFonts w:ascii="Times New Roman" w:hAnsi="Times New Roman" w:cs="Times New Roman"/>
@@ -875,22 +1169,138 @@
         </w:rPr>
         <w:t>atvaizduosiu</w:t>
       </w:r>
-      <w:r>
-        <w:rPr>
-          <w:rFonts w:ascii="Times New Roman" w:hAnsi="Times New Roman" w:cs="Times New Roman"/>
-          <w:sz w:val="24"/>
-          <w:szCs w:val="24"/>
-          <w:lang w:val="en-US"/>
-        </w:rPr>
-        <w:t xml:space="preserve"> specifinius matematinius objektus trimat</w:t>
-      </w:r>
-      <w:r>
-        <w:rPr>
-          <w:rFonts w:ascii="Times New Roman" w:hAnsi="Times New Roman" w:cs="Times New Roman"/>
-          <w:sz w:val="24"/>
-          <w:szCs w:val="24"/>
-        </w:rPr>
-        <w:t xml:space="preserve">ėje erdvėje, vadinamus fraktalais. Norint sėkmingai pamatyti trimatį fraktalą kompiuterio ekrane man reikėjo pasitelkti daug metodų ir algoritmų iš matematinės bei informacinių technologijų pusės, taip man leidžiant giliau pažinti ir suprasti C++ vidinę ir išorinę kūrimo aplinką ir </w:t>
+      <w:proofErr w:type="spellEnd"/>
+      <w:r>
+        <w:rPr>
+          <w:rFonts w:ascii="Times New Roman" w:hAnsi="Times New Roman" w:cs="Times New Roman"/>
+          <w:sz w:val="24"/>
+          <w:szCs w:val="24"/>
+          <w:lang w:val="en-US"/>
+        </w:rPr>
+        <w:t xml:space="preserve"> </w:t>
+      </w:r>
+      <w:proofErr w:type="spellStart"/>
+      <w:r>
+        <w:rPr>
+          <w:rFonts w:ascii="Times New Roman" w:hAnsi="Times New Roman" w:cs="Times New Roman"/>
+          <w:sz w:val="24"/>
+          <w:szCs w:val="24"/>
+          <w:lang w:val="en-US"/>
+        </w:rPr>
+        <w:t>specifinius</w:t>
+      </w:r>
+      <w:proofErr w:type="spellEnd"/>
+      <w:r>
+        <w:rPr>
+          <w:rFonts w:ascii="Times New Roman" w:hAnsi="Times New Roman" w:cs="Times New Roman"/>
+          <w:sz w:val="24"/>
+          <w:szCs w:val="24"/>
+          <w:lang w:val="en-US"/>
+        </w:rPr>
+        <w:t xml:space="preserve"> </w:t>
+      </w:r>
+      <w:proofErr w:type="spellStart"/>
+      <w:r>
+        <w:rPr>
+          <w:rFonts w:ascii="Times New Roman" w:hAnsi="Times New Roman" w:cs="Times New Roman"/>
+          <w:sz w:val="24"/>
+          <w:szCs w:val="24"/>
+          <w:lang w:val="en-US"/>
+        </w:rPr>
+        <w:t>matematinius</w:t>
+      </w:r>
+      <w:proofErr w:type="spellEnd"/>
+      <w:r>
+        <w:rPr>
+          <w:rFonts w:ascii="Times New Roman" w:hAnsi="Times New Roman" w:cs="Times New Roman"/>
+          <w:sz w:val="24"/>
+          <w:szCs w:val="24"/>
+          <w:lang w:val="en-US"/>
+        </w:rPr>
+        <w:t xml:space="preserve"> </w:t>
+      </w:r>
+      <w:proofErr w:type="spellStart"/>
+      <w:r>
+        <w:rPr>
+          <w:rFonts w:ascii="Times New Roman" w:hAnsi="Times New Roman" w:cs="Times New Roman"/>
+          <w:sz w:val="24"/>
+          <w:szCs w:val="24"/>
+          <w:lang w:val="en-US"/>
+        </w:rPr>
+        <w:t>objektus</w:t>
+      </w:r>
+      <w:proofErr w:type="spellEnd"/>
+      <w:r>
+        <w:rPr>
+          <w:rFonts w:ascii="Times New Roman" w:hAnsi="Times New Roman" w:cs="Times New Roman"/>
+          <w:sz w:val="24"/>
+          <w:szCs w:val="24"/>
+          <w:lang w:val="en-US"/>
+        </w:rPr>
+        <w:t xml:space="preserve"> </w:t>
+      </w:r>
+      <w:proofErr w:type="spellStart"/>
+      <w:r>
+        <w:rPr>
+          <w:rFonts w:ascii="Times New Roman" w:hAnsi="Times New Roman" w:cs="Times New Roman"/>
+          <w:sz w:val="24"/>
+          <w:szCs w:val="24"/>
+          <w:lang w:val="en-US"/>
+        </w:rPr>
+        <w:t>trimat</w:t>
+      </w:r>
+      <w:r>
+        <w:rPr>
+          <w:rFonts w:ascii="Times New Roman" w:hAnsi="Times New Roman" w:cs="Times New Roman"/>
+          <w:sz w:val="24"/>
+          <w:szCs w:val="24"/>
+        </w:rPr>
+        <w:t>ėje</w:t>
+      </w:r>
+      <w:proofErr w:type="spellEnd"/>
+      <w:r>
+        <w:rPr>
+          <w:rFonts w:ascii="Times New Roman" w:hAnsi="Times New Roman" w:cs="Times New Roman"/>
+          <w:sz w:val="24"/>
+          <w:szCs w:val="24"/>
+        </w:rPr>
+        <w:t xml:space="preserve"> erdvėje, vadinamus </w:t>
+      </w:r>
+      <w:proofErr w:type="spellStart"/>
+      <w:r>
+        <w:rPr>
+          <w:rFonts w:ascii="Times New Roman" w:hAnsi="Times New Roman" w:cs="Times New Roman"/>
+          <w:sz w:val="24"/>
+          <w:szCs w:val="24"/>
+        </w:rPr>
+        <w:t>fraktalais</w:t>
+      </w:r>
+      <w:proofErr w:type="spellEnd"/>
+      <w:r>
+        <w:rPr>
+          <w:rFonts w:ascii="Times New Roman" w:hAnsi="Times New Roman" w:cs="Times New Roman"/>
+          <w:sz w:val="24"/>
+          <w:szCs w:val="24"/>
+        </w:rPr>
+        <w:t xml:space="preserve">. Norint sėkmingai pamatyti trimatį </w:t>
+      </w:r>
+      <w:proofErr w:type="spellStart"/>
+      <w:r>
+        <w:rPr>
+          <w:rFonts w:ascii="Times New Roman" w:hAnsi="Times New Roman" w:cs="Times New Roman"/>
+          <w:sz w:val="24"/>
+          <w:szCs w:val="24"/>
+        </w:rPr>
+        <w:t>fraktalą</w:t>
+      </w:r>
+      <w:proofErr w:type="spellEnd"/>
+      <w:r>
+        <w:rPr>
+          <w:rFonts w:ascii="Times New Roman" w:hAnsi="Times New Roman" w:cs="Times New Roman"/>
+          <w:sz w:val="24"/>
+          <w:szCs w:val="24"/>
+        </w:rPr>
+        <w:t xml:space="preserve"> kompiuterio ekrane man reikėjo pasitelkti daug metodų ir algoritmų iš matematinės bei informacinių technologijų pusės, taip man leidžiant giliau pažinti ir suprasti C++ vidinę ir išorinę kūrimo aplinką ir </w:t>
       </w:r>
       <w:r>
         <w:rPr>
@@ -964,6 +1374,7 @@
           <w:lang w:val="en-US"/>
         </w:rPr>
       </w:pPr>
+      <w:proofErr w:type="spellStart"/>
       <w:r>
         <w:rPr>
           <w:rFonts w:ascii="Times New Roman" w:hAnsi="Times New Roman" w:cs="Times New Roman"/>
@@ -971,16 +1382,37 @@
           <w:szCs w:val="28"/>
           <w:lang w:val="en-US"/>
         </w:rPr>
-        <w:t>Kompleksiniai skai</w:t>
-      </w:r>
+        <w:t>Kompleksiniai</w:t>
+      </w:r>
+      <w:proofErr w:type="spellEnd"/>
       <w:r>
         <w:rPr>
           <w:rFonts w:ascii="Times New Roman" w:hAnsi="Times New Roman" w:cs="Times New Roman"/>
           <w:sz w:val="28"/>
           <w:szCs w:val="28"/>
+          <w:lang w:val="en-US"/>
+        </w:rPr>
+        <w:t xml:space="preserve"> </w:t>
+      </w:r>
+      <w:proofErr w:type="spellStart"/>
+      <w:r>
+        <w:rPr>
+          <w:rFonts w:ascii="Times New Roman" w:hAnsi="Times New Roman" w:cs="Times New Roman"/>
+          <w:sz w:val="28"/>
+          <w:szCs w:val="28"/>
+          <w:lang w:val="en-US"/>
+        </w:rPr>
+        <w:t>skai</w:t>
+      </w:r>
+      <w:r>
+        <w:rPr>
+          <w:rFonts w:ascii="Times New Roman" w:hAnsi="Times New Roman" w:cs="Times New Roman"/>
+          <w:sz w:val="28"/>
+          <w:szCs w:val="28"/>
         </w:rPr>
         <w:t>čiai</w:t>
       </w:r>
+      <w:proofErr w:type="spellEnd"/>
     </w:p>
     <w:p>
       <w:pPr>
@@ -1115,23 +1547,7 @@
               <w:sz w:val="24"/>
               <w:szCs w:val="24"/>
             </w:rPr>
-            <m:t>=</m:t>
-          </m:r>
-          <m:r>
-            <w:rPr>
-              <w:rFonts w:ascii="Cambria Math" w:hAnsi="Cambria Math" w:cs="Times New Roman"/>
-              <w:sz w:val="24"/>
-              <w:szCs w:val="24"/>
-            </w:rPr>
-            <m:t>a+b∙i=</m:t>
-          </m:r>
-          <m:r>
-            <w:rPr>
-              <w:rFonts w:ascii="Cambria Math" w:hAnsi="Cambria Math" w:cs="Times New Roman"/>
-              <w:sz w:val="24"/>
-              <w:szCs w:val="24"/>
-            </w:rPr>
-            <m:t>Re</m:t>
+            <m:t>=a+b∙i=Re</m:t>
           </m:r>
           <m:d>
             <m:dPr>
@@ -1453,6 +1869,7 @@
           <w:szCs w:val="24"/>
         </w:rPr>
       </w:pPr>
+      <w:proofErr w:type="spellStart"/>
       <w:r>
         <w:rPr>
           <w:rFonts w:ascii="Times New Roman" w:hAnsi="Times New Roman" w:cs="Times New Roman"/>
@@ -1461,7 +1878,18 @@
           <w:sz w:val="24"/>
           <w:szCs w:val="24"/>
         </w:rPr>
-        <w:t>Fig. 1. Kompleksinė plokštuma su 4 taškais</w:t>
+        <w:t>Fig</w:t>
+      </w:r>
+      <w:proofErr w:type="spellEnd"/>
+      <w:r>
+        <w:rPr>
+          <w:rFonts w:ascii="Times New Roman" w:hAnsi="Times New Roman" w:cs="Times New Roman"/>
+          <w:i/>
+          <w:iCs/>
+          <w:sz w:val="24"/>
+          <w:szCs w:val="24"/>
+        </w:rPr>
+        <w:t>. 1. Kompleksinė plokštuma su 4 taškais</w:t>
       </w:r>
     </w:p>
     <w:p>
@@ -1925,25 +2353,7 @@
                   <w:szCs w:val="24"/>
                   <w:lang w:val="en-US"/>
                 </w:rPr>
-                <m:t>b</m:t>
-              </m:r>
-              <m:r>
-                <w:rPr>
-                  <w:rFonts w:ascii="Cambria Math" w:hAnsi="Cambria Math" w:cs="Times New Roman"/>
-                  <w:sz w:val="24"/>
-                  <w:szCs w:val="24"/>
-                  <w:lang w:val="en-US"/>
-                </w:rPr>
-                <m:t>c</m:t>
-              </m:r>
-              <m:r>
-                <w:rPr>
-                  <w:rFonts w:ascii="Cambria Math" w:hAnsi="Cambria Math" w:cs="Times New Roman"/>
-                  <w:sz w:val="24"/>
-                  <w:szCs w:val="24"/>
-                  <w:lang w:val="en-US"/>
-                </w:rPr>
-                <m:t>-ad</m:t>
+                <m:t>bc-ad</m:t>
               </m:r>
             </m:num>
             <m:den>
@@ -2422,6 +2832,7 @@
         <w:lastRenderedPageBreak/>
         <w:t xml:space="preserve">2.2 </w:t>
       </w:r>
+      <w:proofErr w:type="spellStart"/>
       <w:r>
         <w:rPr>
           <w:rFonts w:ascii="Times New Roman" w:hAnsi="Times New Roman" w:cs="Times New Roman"/>
@@ -2429,7 +2840,17 @@
           <w:sz w:val="28"/>
           <w:szCs w:val="28"/>
         </w:rPr>
-        <w:t>Mandelbroto ir Julijos aibės</w:t>
+        <w:t>Mandelbroto</w:t>
+      </w:r>
+      <w:proofErr w:type="spellEnd"/>
+      <w:r>
+        <w:rPr>
+          <w:rFonts w:ascii="Times New Roman" w:hAnsi="Times New Roman" w:cs="Times New Roman"/>
+          <w:iCs/>
+          <w:sz w:val="28"/>
+          <w:szCs w:val="28"/>
+        </w:rPr>
+        <w:t xml:space="preserve"> ir Julijos aibės</w:t>
       </w:r>
     </w:p>
     <w:p>
@@ -2444,24 +2865,76 @@
           <w:szCs w:val="24"/>
         </w:rPr>
       </w:pPr>
-      <w:r>
-        <w:rPr>
-          <w:rFonts w:ascii="Times New Roman" w:hAnsi="Times New Roman" w:cs="Times New Roman"/>
-          <w:iCs/>
-          <w:sz w:val="24"/>
-          <w:szCs w:val="24"/>
-          <w:lang w:val="en-US"/>
-        </w:rPr>
-        <w:t>Vienas i</w:t>
-      </w:r>
-      <w:r>
-        <w:rPr>
-          <w:rFonts w:ascii="Times New Roman" w:hAnsi="Times New Roman" w:cs="Times New Roman"/>
-          <w:iCs/>
-          <w:sz w:val="24"/>
-          <w:szCs w:val="24"/>
-        </w:rPr>
-        <w:t>š žymiausių fraktalų yra Mandelbroto aibė</w:t>
+      <w:proofErr w:type="spellStart"/>
+      <w:r>
+        <w:rPr>
+          <w:rFonts w:ascii="Times New Roman" w:hAnsi="Times New Roman" w:cs="Times New Roman"/>
+          <w:iCs/>
+          <w:sz w:val="24"/>
+          <w:szCs w:val="24"/>
+          <w:lang w:val="en-US"/>
+        </w:rPr>
+        <w:t>Vienas</w:t>
+      </w:r>
+      <w:proofErr w:type="spellEnd"/>
+      <w:r>
+        <w:rPr>
+          <w:rFonts w:ascii="Times New Roman" w:hAnsi="Times New Roman" w:cs="Times New Roman"/>
+          <w:iCs/>
+          <w:sz w:val="24"/>
+          <w:szCs w:val="24"/>
+          <w:lang w:val="en-US"/>
+        </w:rPr>
+        <w:t xml:space="preserve"> i</w:t>
+      </w:r>
+      <w:r>
+        <w:rPr>
+          <w:rFonts w:ascii="Times New Roman" w:hAnsi="Times New Roman" w:cs="Times New Roman"/>
+          <w:iCs/>
+          <w:sz w:val="24"/>
+          <w:szCs w:val="24"/>
+        </w:rPr>
+        <w:t xml:space="preserve">š žymiausių </w:t>
+      </w:r>
+      <w:proofErr w:type="spellStart"/>
+      <w:r>
+        <w:rPr>
+          <w:rFonts w:ascii="Times New Roman" w:hAnsi="Times New Roman" w:cs="Times New Roman"/>
+          <w:iCs/>
+          <w:sz w:val="24"/>
+          <w:szCs w:val="24"/>
+        </w:rPr>
+        <w:t>fraktalų</w:t>
+      </w:r>
+      <w:proofErr w:type="spellEnd"/>
+      <w:r>
+        <w:rPr>
+          <w:rFonts w:ascii="Times New Roman" w:hAnsi="Times New Roman" w:cs="Times New Roman"/>
+          <w:iCs/>
+          <w:sz w:val="24"/>
+          <w:szCs w:val="24"/>
+        </w:rPr>
+        <w:t xml:space="preserve"> yra </w:t>
+      </w:r>
+      <w:proofErr w:type="spellStart"/>
+      <w:r>
+        <w:rPr>
+          <w:rFonts w:ascii="Times New Roman" w:hAnsi="Times New Roman" w:cs="Times New Roman"/>
+          <w:iCs/>
+          <w:sz w:val="24"/>
+          <w:szCs w:val="24"/>
+        </w:rPr>
+        <w:t>Mandelbroto</w:t>
+      </w:r>
+      <w:proofErr w:type="spellEnd"/>
+      <w:r>
+        <w:rPr>
+          <w:rFonts w:ascii="Times New Roman" w:hAnsi="Times New Roman" w:cs="Times New Roman"/>
+          <w:iCs/>
+          <w:sz w:val="24"/>
+          <w:szCs w:val="24"/>
+        </w:rPr>
+        <w:t xml:space="preserve"> aibė</w:t>
       </w:r>
       <w:r>
         <w:rPr>
@@ -2508,23 +2981,25 @@
         </w:rPr>
         <w:t xml:space="preserve">pritaikius </w:t>
       </w:r>
-      <w:r>
-        <w:rPr>
-          <w:rFonts w:ascii="Times New Roman" w:hAnsi="Times New Roman" w:cs="Times New Roman"/>
-          <w:iCs/>
-          <w:sz w:val="24"/>
-          <w:szCs w:val="24"/>
-        </w:rPr>
-        <w:t xml:space="preserve">iteratyvią </w:t>
-      </w:r>
-      <w:r>
-        <w:rPr>
-          <w:rFonts w:ascii="Times New Roman" w:hAnsi="Times New Roman" w:cs="Times New Roman"/>
-          <w:iCs/>
-          <w:sz w:val="24"/>
-          <w:szCs w:val="24"/>
-        </w:rPr>
-        <w:t xml:space="preserve">formulę </w:t>
+      <w:proofErr w:type="spellStart"/>
+      <w:r>
+        <w:rPr>
+          <w:rFonts w:ascii="Times New Roman" w:hAnsi="Times New Roman" w:cs="Times New Roman"/>
+          <w:iCs/>
+          <w:sz w:val="24"/>
+          <w:szCs w:val="24"/>
+        </w:rPr>
+        <w:t>iteratyvią</w:t>
+      </w:r>
+      <w:proofErr w:type="spellEnd"/>
+      <w:r>
+        <w:rPr>
+          <w:rFonts w:ascii="Times New Roman" w:hAnsi="Times New Roman" w:cs="Times New Roman"/>
+          <w:iCs/>
+          <w:sz w:val="24"/>
+          <w:szCs w:val="24"/>
+        </w:rPr>
+        <w:t xml:space="preserve"> formulę </w:t>
       </w:r>
     </w:p>
     <w:p>
@@ -2924,6 +3399,7 @@
           <w:szCs w:val="24"/>
         </w:rPr>
       </w:pPr>
+      <w:proofErr w:type="spellStart"/>
       <w:r>
         <w:rPr>
           <w:rFonts w:ascii="Times New Roman" w:eastAsiaTheme="minorEastAsia" w:hAnsi="Times New Roman" w:cs="Times New Roman"/>
@@ -2931,7 +3407,37 @@
           <w:sz w:val="24"/>
           <w:szCs w:val="24"/>
         </w:rPr>
-        <w:t>Fig. 2. Mandelbroto aibė po tūkstančio iteracijų</w:t>
+        <w:t>Fig</w:t>
+      </w:r>
+      <w:proofErr w:type="spellEnd"/>
+      <w:r>
+        <w:rPr>
+          <w:rFonts w:ascii="Times New Roman" w:eastAsiaTheme="minorEastAsia" w:hAnsi="Times New Roman" w:cs="Times New Roman"/>
+          <w:i/>
+          <w:sz w:val="24"/>
+          <w:szCs w:val="24"/>
+        </w:rPr>
+        <w:t xml:space="preserve">. 2. </w:t>
+      </w:r>
+      <w:proofErr w:type="spellStart"/>
+      <w:r>
+        <w:rPr>
+          <w:rFonts w:ascii="Times New Roman" w:eastAsiaTheme="minorEastAsia" w:hAnsi="Times New Roman" w:cs="Times New Roman"/>
+          <w:i/>
+          <w:sz w:val="24"/>
+          <w:szCs w:val="24"/>
+        </w:rPr>
+        <w:t>Mandelbroto</w:t>
+      </w:r>
+      <w:proofErr w:type="spellEnd"/>
+      <w:r>
+        <w:rPr>
+          <w:rFonts w:ascii="Times New Roman" w:eastAsiaTheme="minorEastAsia" w:hAnsi="Times New Roman" w:cs="Times New Roman"/>
+          <w:i/>
+          <w:sz w:val="24"/>
+          <w:szCs w:val="24"/>
+        </w:rPr>
+        <w:t xml:space="preserve"> aibė po tūkstančio iteracijų</w:t>
       </w:r>
     </w:p>
     <w:p>
@@ -3026,14 +3532,25 @@
           </wp:anchor>
         </w:drawing>
       </w:r>
-      <w:r>
-        <w:rPr>
-          <w:rFonts w:ascii="Times New Roman" w:eastAsiaTheme="minorEastAsia" w:hAnsi="Times New Roman" w:cs="Times New Roman"/>
-          <w:iCs/>
-          <w:sz w:val="24"/>
-          <w:szCs w:val="24"/>
-        </w:rPr>
-        <w:t xml:space="preserve">Julios aibė yra </w:t>
+      <w:proofErr w:type="spellStart"/>
+      <w:r>
+        <w:rPr>
+          <w:rFonts w:ascii="Times New Roman" w:eastAsiaTheme="minorEastAsia" w:hAnsi="Times New Roman" w:cs="Times New Roman"/>
+          <w:iCs/>
+          <w:sz w:val="24"/>
+          <w:szCs w:val="24"/>
+        </w:rPr>
+        <w:t>Julios</w:t>
+      </w:r>
+      <w:proofErr w:type="spellEnd"/>
+      <w:r>
+        <w:rPr>
+          <w:rFonts w:ascii="Times New Roman" w:eastAsiaTheme="minorEastAsia" w:hAnsi="Times New Roman" w:cs="Times New Roman"/>
+          <w:iCs/>
+          <w:sz w:val="24"/>
+          <w:szCs w:val="24"/>
+        </w:rPr>
+        <w:t xml:space="preserve"> aibė yra </w:t>
       </w:r>
       <w:r>
         <w:rPr>
@@ -3051,7 +3568,27 @@
           <w:sz w:val="24"/>
           <w:szCs w:val="24"/>
         </w:rPr>
-        <w:t xml:space="preserve"> Mandelbroto, tačiau vietoj vieno egzistuojančio rezultato galima gauti unikalią Julijos aibę su pasirinktu kompleksiniu skaičiu</w:t>
+        <w:t xml:space="preserve"> </w:t>
+      </w:r>
+      <w:proofErr w:type="spellStart"/>
+      <w:r>
+        <w:rPr>
+          <w:rFonts w:ascii="Times New Roman" w:eastAsiaTheme="minorEastAsia" w:hAnsi="Times New Roman" w:cs="Times New Roman"/>
+          <w:iCs/>
+          <w:sz w:val="24"/>
+          <w:szCs w:val="24"/>
+        </w:rPr>
+        <w:t>Mandelbroto</w:t>
+      </w:r>
+      <w:proofErr w:type="spellEnd"/>
+      <w:r>
+        <w:rPr>
+          <w:rFonts w:ascii="Times New Roman" w:eastAsiaTheme="minorEastAsia" w:hAnsi="Times New Roman" w:cs="Times New Roman"/>
+          <w:iCs/>
+          <w:sz w:val="24"/>
+          <w:szCs w:val="24"/>
+        </w:rPr>
+        <w:t>, tačiau vietoj vieno egzistuojančio rezultato galima gauti unikalią Julijos aibę su pasirinktu kompleksiniu skaičiu</w:t>
       </w:r>
       <w:r>
         <w:rPr>
@@ -3419,16 +3956,76 @@
           <w:sz w:val="24"/>
           <w:szCs w:val="24"/>
         </w:rPr>
-        <w:t xml:space="preserve">Šios dvimatės vizualizacijos leidžia pamatyti fraktalų chaotiškumą ir savęs pasikartojimą. Nors trimačių fraktalų atvaizdavimo metodai yra kitokie, juose yra matomos tokios pačios savybės. Mažas pradinių parametrų pakeitimas gali </w:t>
-      </w:r>
-      <w:r>
-        <w:rPr>
-          <w:rFonts w:ascii="Times New Roman" w:eastAsiaTheme="minorEastAsia" w:hAnsi="Times New Roman" w:cs="Times New Roman"/>
-          <w:iCs/>
-          <w:sz w:val="24"/>
-          <w:szCs w:val="24"/>
-        </w:rPr>
-        <w:t>duoti visiškai skirtingus rezultatus, bei artėjant prie fraktalo ribos pasirodo mažesnės, anksčiau matytos dalys.</w:t>
+        <w:t xml:space="preserve">Šios dvimatės vizualizacijos leidžia pamatyti </w:t>
+      </w:r>
+      <w:proofErr w:type="spellStart"/>
+      <w:r>
+        <w:rPr>
+          <w:rFonts w:ascii="Times New Roman" w:eastAsiaTheme="minorEastAsia" w:hAnsi="Times New Roman" w:cs="Times New Roman"/>
+          <w:iCs/>
+          <w:sz w:val="24"/>
+          <w:szCs w:val="24"/>
+        </w:rPr>
+        <w:t>fraktalų</w:t>
+      </w:r>
+      <w:proofErr w:type="spellEnd"/>
+      <w:r>
+        <w:rPr>
+          <w:rFonts w:ascii="Times New Roman" w:eastAsiaTheme="minorEastAsia" w:hAnsi="Times New Roman" w:cs="Times New Roman"/>
+          <w:iCs/>
+          <w:sz w:val="24"/>
+          <w:szCs w:val="24"/>
+        </w:rPr>
+        <w:t xml:space="preserve"> chaotiškumą ir savęs pasikartojimą. Nors trimačių </w:t>
+      </w:r>
+      <w:proofErr w:type="spellStart"/>
+      <w:r>
+        <w:rPr>
+          <w:rFonts w:ascii="Times New Roman" w:eastAsiaTheme="minorEastAsia" w:hAnsi="Times New Roman" w:cs="Times New Roman"/>
+          <w:iCs/>
+          <w:sz w:val="24"/>
+          <w:szCs w:val="24"/>
+        </w:rPr>
+        <w:t>fraktalų</w:t>
+      </w:r>
+      <w:proofErr w:type="spellEnd"/>
+      <w:r>
+        <w:rPr>
+          <w:rFonts w:ascii="Times New Roman" w:eastAsiaTheme="minorEastAsia" w:hAnsi="Times New Roman" w:cs="Times New Roman"/>
+          <w:iCs/>
+          <w:sz w:val="24"/>
+          <w:szCs w:val="24"/>
+        </w:rPr>
+        <w:t xml:space="preserve"> atvaizdavimo metodai yra kitokie, juose yra matomos tokios pačios savybės. Mažas pradinių parametrų pakeitimas gali </w:t>
+      </w:r>
+      <w:r>
+        <w:rPr>
+          <w:rFonts w:ascii="Times New Roman" w:eastAsiaTheme="minorEastAsia" w:hAnsi="Times New Roman" w:cs="Times New Roman"/>
+          <w:iCs/>
+          <w:sz w:val="24"/>
+          <w:szCs w:val="24"/>
+        </w:rPr>
+        <w:t xml:space="preserve">duoti visiškai skirtingus rezultatus, bei artėjant prie </w:t>
+      </w:r>
+      <w:proofErr w:type="spellStart"/>
+      <w:r>
+        <w:rPr>
+          <w:rFonts w:ascii="Times New Roman" w:eastAsiaTheme="minorEastAsia" w:hAnsi="Times New Roman" w:cs="Times New Roman"/>
+          <w:iCs/>
+          <w:sz w:val="24"/>
+          <w:szCs w:val="24"/>
+        </w:rPr>
+        <w:t>fraktalo</w:t>
+      </w:r>
+      <w:proofErr w:type="spellEnd"/>
+      <w:r>
+        <w:rPr>
+          <w:rFonts w:ascii="Times New Roman" w:eastAsiaTheme="minorEastAsia" w:hAnsi="Times New Roman" w:cs="Times New Roman"/>
+          <w:iCs/>
+          <w:sz w:val="24"/>
+          <w:szCs w:val="24"/>
+        </w:rPr>
+        <w:t xml:space="preserve"> ribos pasirodo mažesnės, anksčiau matytos dalys.</w:t>
       </w:r>
     </w:p>
     <w:p>
@@ -3509,15 +4106,77 @@
           <w:lang w:val="en-US"/>
         </w:rPr>
       </w:pPr>
-      <w:r>
-        <w:rPr>
-          <w:rFonts w:ascii="Times New Roman" w:hAnsi="Times New Roman" w:cs="Times New Roman"/>
-          <w:sz w:val="24"/>
-          <w:szCs w:val="24"/>
-          <w:lang w:val="en-US"/>
-        </w:rPr>
-        <w:t>Įprasti 3D kompiuterinės grafikos būdai</w:t>
-      </w:r>
+      <w:proofErr w:type="spellStart"/>
+      <w:r>
+        <w:rPr>
+          <w:rFonts w:ascii="Times New Roman" w:hAnsi="Times New Roman" w:cs="Times New Roman"/>
+          <w:sz w:val="24"/>
+          <w:szCs w:val="24"/>
+          <w:lang w:val="en-US"/>
+        </w:rPr>
+        <w:t>Įprasti</w:t>
+      </w:r>
+      <w:proofErr w:type="spellEnd"/>
+      <w:r>
+        <w:rPr>
+          <w:rFonts w:ascii="Times New Roman" w:hAnsi="Times New Roman" w:cs="Times New Roman"/>
+          <w:sz w:val="24"/>
+          <w:szCs w:val="24"/>
+          <w:lang w:val="en-US"/>
+        </w:rPr>
+        <w:t xml:space="preserve"> 3D </w:t>
+      </w:r>
+      <w:proofErr w:type="spellStart"/>
+      <w:r>
+        <w:rPr>
+          <w:rFonts w:ascii="Times New Roman" w:hAnsi="Times New Roman" w:cs="Times New Roman"/>
+          <w:sz w:val="24"/>
+          <w:szCs w:val="24"/>
+          <w:lang w:val="en-US"/>
+        </w:rPr>
+        <w:t>kompiuterinės</w:t>
+      </w:r>
+      <w:proofErr w:type="spellEnd"/>
+      <w:r>
+        <w:rPr>
+          <w:rFonts w:ascii="Times New Roman" w:hAnsi="Times New Roman" w:cs="Times New Roman"/>
+          <w:sz w:val="24"/>
+          <w:szCs w:val="24"/>
+          <w:lang w:val="en-US"/>
+        </w:rPr>
+        <w:t xml:space="preserve"> </w:t>
+      </w:r>
+      <w:proofErr w:type="spellStart"/>
+      <w:r>
+        <w:rPr>
+          <w:rFonts w:ascii="Times New Roman" w:hAnsi="Times New Roman" w:cs="Times New Roman"/>
+          <w:sz w:val="24"/>
+          <w:szCs w:val="24"/>
+          <w:lang w:val="en-US"/>
+        </w:rPr>
+        <w:t>grafikos</w:t>
+      </w:r>
+      <w:proofErr w:type="spellEnd"/>
+      <w:r>
+        <w:rPr>
+          <w:rFonts w:ascii="Times New Roman" w:hAnsi="Times New Roman" w:cs="Times New Roman"/>
+          <w:sz w:val="24"/>
+          <w:szCs w:val="24"/>
+          <w:lang w:val="en-US"/>
+        </w:rPr>
+        <w:t xml:space="preserve"> </w:t>
+      </w:r>
+      <w:proofErr w:type="spellStart"/>
+      <w:r>
+        <w:rPr>
+          <w:rFonts w:ascii="Times New Roman" w:hAnsi="Times New Roman" w:cs="Times New Roman"/>
+          <w:sz w:val="24"/>
+          <w:szCs w:val="24"/>
+          <w:lang w:val="en-US"/>
+        </w:rPr>
+        <w:t>būdai</w:t>
+      </w:r>
+      <w:proofErr w:type="spellEnd"/>
     </w:p>
     <w:p>
       <w:pPr>
@@ -3536,7 +4195,25 @@
           <w:sz w:val="24"/>
           <w:szCs w:val="24"/>
         </w:rPr>
-        <w:t>Paprasčiausias  būdas nupiešti trimačius objektus kompiuterio ekrane yra trikampių rastaravimas (</w:t>
+        <w:t xml:space="preserve">Paprasčiausias  būdas nupiešti trimačius objektus kompiuterio ekrane yra trikampių </w:t>
+      </w:r>
+      <w:proofErr w:type="spellStart"/>
+      <w:r>
+        <w:rPr>
+          <w:rFonts w:ascii="Times New Roman" w:hAnsi="Times New Roman" w:cs="Times New Roman"/>
+          <w:sz w:val="24"/>
+          <w:szCs w:val="24"/>
+        </w:rPr>
+        <w:t>rastaravimas</w:t>
+      </w:r>
+      <w:proofErr w:type="spellEnd"/>
+      <w:r>
+        <w:rPr>
+          <w:rFonts w:ascii="Times New Roman" w:hAnsi="Times New Roman" w:cs="Times New Roman"/>
+          <w:sz w:val="24"/>
+          <w:szCs w:val="24"/>
+        </w:rPr>
+        <w:t xml:space="preserve"> (</w:t>
       </w:r>
       <w:r>
         <w:rPr>
@@ -3546,7 +4223,49 @@
           <w:sz w:val="24"/>
           <w:szCs w:val="24"/>
         </w:rPr>
-        <w:t>angl. rasterization)</w:t>
+        <w:t xml:space="preserve">angl. </w:t>
+      </w:r>
+      <w:proofErr w:type="spellStart"/>
+      <w:r>
+        <w:rPr>
+          <w:rFonts w:ascii="Times New Roman" w:hAnsi="Times New Roman" w:cs="Times New Roman"/>
+          <w:i/>
+          <w:iCs/>
+          <w:sz w:val="24"/>
+          <w:szCs w:val="24"/>
+        </w:rPr>
+        <w:t>rasteri</w:t>
+      </w:r>
+      <w:r>
+        <w:rPr>
+          <w:rFonts w:ascii="Times New Roman" w:hAnsi="Times New Roman" w:cs="Times New Roman"/>
+          <w:i/>
+          <w:iCs/>
+          <w:sz w:val="24"/>
+          <w:szCs w:val="24"/>
+        </w:rPr>
+        <w:t>s</w:t>
+      </w:r>
+      <w:r>
+        <w:rPr>
+          <w:rFonts w:ascii="Times New Roman" w:hAnsi="Times New Roman" w:cs="Times New Roman"/>
+          <w:i/>
+          <w:iCs/>
+          <w:sz w:val="24"/>
+          <w:szCs w:val="24"/>
+        </w:rPr>
+        <w:t>ation</w:t>
+      </w:r>
+      <w:proofErr w:type="spellEnd"/>
+      <w:r>
+        <w:rPr>
+          <w:rFonts w:ascii="Times New Roman" w:hAnsi="Times New Roman" w:cs="Times New Roman"/>
+          <w:i/>
+          <w:iCs/>
+          <w:sz w:val="24"/>
+          <w:szCs w:val="24"/>
+        </w:rPr>
+        <w:t>)</w:t>
       </w:r>
       <w:r>
         <w:rPr>
@@ -4708,6 +5427,7 @@
   <w:style w:type="character" w:default="1" w:styleId="Numatytasispastraiposriftas">
     <w:name w:val="Default Paragraph Font"/>
     <w:uiPriority w:val="1"/>
+    <w:semiHidden/>
     <w:unhideWhenUsed/>
   </w:style>
   <w:style w:type="table" w:default="1" w:styleId="prastojilentel">

</xml_diff>